<commit_message>
Shotgun, Shotgun Tower, Blockouts
</commit_message>
<xml_diff>
--- a/Negotiated Brief Checklist.docx
+++ b/Negotiated Brief Checklist.docx
@@ -1072,11 +1072,22 @@
             </w:sdt>
           </w:p>
           <w:p>
-            <w:r>
+            <w:pPr>
+              <w:rPr>
+                <w:color w:val="FFC000"/>
+              </w:rPr>
+            </w:pPr>
+            <w:r>
+              <w:rPr>
+                <w:color w:val="FFC000"/>
+              </w:rPr>
               <w:t xml:space="preserve">3. </w:t>
             </w:r>
             <w:sdt>
               <w:sdtPr>
+                <w:rPr>
+                  <w:color w:val="FFC000"/>
+                </w:rPr>
                 <w:id w:val="1320618799"/>
                 <w:placeholder>
                   <w:docPart w:val="813CDE02C2EF4340A6BC360D5F3A5663"/>
@@ -1085,6 +1096,9 @@
               </w:sdtPr>
               <w:sdtContent>
                 <w:r>
+                  <w:rPr>
+                    <w:color w:val="FFC000"/>
+                  </w:rPr>
                   <w:t>Create Weapon types</w:t>
                 </w:r>
               </w:sdtContent>
@@ -1335,11 +1349,22 @@
             <w:tcW w:w="2362" w:type="dxa"/>
           </w:tcPr>
           <w:p>
-            <w:r>
+            <w:pPr>
+              <w:rPr>
+                <w:color w:val="00B050"/>
+              </w:rPr>
+            </w:pPr>
+            <w:r>
+              <w:rPr>
+                <w:color w:val="00B050"/>
+              </w:rPr>
               <w:t xml:space="preserve">1. </w:t>
             </w:r>
             <w:sdt>
               <w:sdtPr>
+                <w:rPr>
+                  <w:color w:val="00B050"/>
+                </w:rPr>
                 <w:id w:val="-351958659"/>
                 <w:placeholder>
                   <w:docPart w:val="322A94F090364C77A38FAA76EBF1852C"/>
@@ -1348,17 +1373,31 @@
               </w:sdtPr>
               <w:sdtContent>
                 <w:r>
+                  <w:rPr>
+                    <w:color w:val="00B050"/>
+                  </w:rPr>
                   <w:t>Blockout the levels</w:t>
                 </w:r>
               </w:sdtContent>
             </w:sdt>
           </w:p>
           <w:p>
-            <w:r>
+            <w:pPr>
+              <w:rPr>
+                <w:color w:val="00B050"/>
+              </w:rPr>
+            </w:pPr>
+            <w:r>
+              <w:rPr>
+                <w:color w:val="00B050"/>
+              </w:rPr>
               <w:t xml:space="preserve">2. </w:t>
             </w:r>
             <w:sdt>
               <w:sdtPr>
+                <w:rPr>
+                  <w:color w:val="00B050"/>
+                </w:rPr>
                 <w:id w:val="-773328174"/>
                 <w:placeholder>
                   <w:docPart w:val="E1BB61072F304D028E3F10DE765CF098"/>
@@ -1367,25 +1406,42 @@
               </w:sdtPr>
               <w:sdtContent>
                 <w:r>
+                  <w:rPr>
+                    <w:color w:val="00B050"/>
+                  </w:rPr>
                   <w:t>Implement buildable areas/ enemy spawns/ defence point</w:t>
                 </w:r>
               </w:sdtContent>
             </w:sdt>
           </w:p>
           <w:p>
-            <w:r>
-              <w:t xml:space="preserve">3. </w:t>
-            </w:r>
-            <w:r>
-              <w:t>Add meshes</w:t>
-            </w:r>
-          </w:p>
-          <w:p>
-            <w:r>
-              <w:t xml:space="preserve">4. </w:t>
+            <w:pPr>
+              <w:rPr>
+                <w:color w:val="FFC000"/>
+              </w:rPr>
+            </w:pPr>
+            <w:r>
+              <w:rPr>
+                <w:color w:val="FFC000"/>
+              </w:rPr>
+              <w:t>3. Add meshes</w:t>
+            </w:r>
+          </w:p>
+          <w:p>
+            <w:r>
+              <w:rPr>
+                <w:color w:val="FFC000"/>
+              </w:rPr>
+              <w:t>4</w:t>
+            </w:r>
+            <w:r>
+              <w:t xml:space="preserve">. </w:t>
             </w:r>
             <w:sdt>
               <w:sdtPr>
+                <w:rPr>
+                  <w:color w:val="FFC000"/>
+                </w:rPr>
                 <w:id w:val="2006938270"/>
                 <w:placeholder>
                   <w:docPart w:val="DA78FA2F8E7B4E32A5D79E67D8413386"/>
@@ -1394,6 +1450,9 @@
               </w:sdtPr>
               <w:sdtContent>
                 <w:r>
+                  <w:rPr>
+                    <w:color w:val="FFC000"/>
+                  </w:rPr>
                   <w:t>Set up lighting</w:t>
                 </w:r>
               </w:sdtContent>
@@ -2221,11 +2280,22 @@
             <w:tcW w:w="2362" w:type="dxa"/>
           </w:tcPr>
           <w:p>
-            <w:r>
+            <w:pPr>
+              <w:rPr>
+                <w:color w:val="00B050"/>
+              </w:rPr>
+            </w:pPr>
+            <w:r>
+              <w:rPr>
+                <w:color w:val="00B050"/>
+              </w:rPr>
               <w:t xml:space="preserve">1. </w:t>
             </w:r>
             <w:sdt>
               <w:sdtPr>
+                <w:rPr>
+                  <w:color w:val="00B050"/>
+                </w:rPr>
                 <w:id w:val="554284617"/>
                 <w:placeholder>
                   <w:docPart w:val="FD464CD5C1DB427C8CB9289E20CCD3B7"/>
@@ -2234,6 +2304,9 @@
               </w:sdtPr>
               <w:sdtContent>
                 <w:r>
+                  <w:rPr>
+                    <w:color w:val="00B050"/>
+                  </w:rPr>
                   <w:t>Create a questionnaire</w:t>
                 </w:r>
               </w:sdtContent>
@@ -9054,6 +9127,7 @@
     <w:rsidRoot w:val="008A7A3D"/>
     <w:rsid w:val="00083B47"/>
     <w:rsid w:val="0009070A"/>
+    <w:rsid w:val="00097467"/>
     <w:rsid w:val="000C2636"/>
     <w:rsid w:val="00145CFF"/>
     <w:rsid w:val="001C1074"/>
@@ -9082,6 +9156,7 @@
     <w:rsid w:val="00D760A1"/>
     <w:rsid w:val="00D92AD1"/>
     <w:rsid w:val="00E806C9"/>
+    <w:rsid w:val="00F379DD"/>
     <w:rsid w:val="00FA6F78"/>
     <w:rsid w:val="00FB5B30"/>
     <w:rsid w:val="00FC5A64"/>

</xml_diff>